<commit_message>
button styling across the site
</commit_message>
<xml_diff>
--- a/Report and supplemental material/Website REPORT draft_6thDec.docx
+++ b/Report and supplemental material/Website REPORT draft_6thDec.docx
@@ -1617,6 +1617,19 @@
           <w:rFonts w:asciiTheme="minorHAnsi" w:hAnsiTheme="minorHAnsi" w:cstheme="minorHAnsi"/>
         </w:rPr>
         <w:t>- single JS and CSS files</w:t>
+      </w:r>
+    </w:p>
+    <w:p>
+      <w:pPr>
+        <w:rPr>
+          <w:rFonts w:asciiTheme="minorHAnsi" w:hAnsiTheme="minorHAnsi" w:cstheme="minorHAnsi"/>
+        </w:rPr>
+      </w:pPr>
+      <w:r>
+        <w:rPr>
+          <w:rFonts w:asciiTheme="minorHAnsi" w:hAnsiTheme="minorHAnsi" w:cstheme="minorHAnsi"/>
+        </w:rPr>
+        <w:t>- In real life we would minify the code</w:t>
       </w:r>
     </w:p>
     <w:p>
@@ -5694,25 +5707,6 @@
 </file>
 
 <file path=customXml/item1.xml><?xml version="1.0" encoding="utf-8"?>
-<?mso-contentType ?>
-<FormTemplates xmlns="http://schemas.microsoft.com/sharepoint/v3/contenttype/forms">
-  <Display>DocumentLibraryForm</Display>
-  <Edit>DocumentLibraryForm</Edit>
-  <New>DocumentLibraryForm</New>
-</FormTemplates>
-</file>
-
-<file path=customXml/item2.xml><?xml version="1.0" encoding="utf-8"?>
-<p:properties xmlns:p="http://schemas.microsoft.com/office/2006/metadata/properties" xmlns:xsi="http://www.w3.org/2001/XMLSchema-instance" xmlns:pc="http://schemas.microsoft.com/office/infopath/2007/PartnerControls">
-  <documentManagement/>
-</p:properties>
-</file>
-
-<file path=customXml/item3.xml><?xml version="1.0" encoding="utf-8"?>
-<b:Sources xmlns:b="http://schemas.openxmlformats.org/officeDocument/2006/bibliography" xmlns="http://schemas.openxmlformats.org/officeDocument/2006/bibliography" SelectedStyle="\APASixthEditionOfficeOnline.xsl" StyleName="APA" Version="6"/>
-</file>
-
-<file path=customXml/item4.xml><?xml version="1.0" encoding="utf-8"?>
 <ct:contentTypeSchema xmlns:ct="http://schemas.microsoft.com/office/2006/metadata/contentType" xmlns:ma="http://schemas.microsoft.com/office/2006/metadata/properties/metaAttributes" ct:_="" ma:_="" ma:contentTypeName="Document" ma:contentTypeID="0x010100AE76E4647F10B24FB3D5A4938B327C44" ma:contentTypeVersion="12" ma:contentTypeDescription="Create a new document." ma:contentTypeScope="" ma:versionID="b6feea74c4ba4aa31de84bab4e26c496">
   <xsd:schema xmlns:xsd="http://www.w3.org/2001/XMLSchema" xmlns:xs="http://www.w3.org/2001/XMLSchema" xmlns:p="http://schemas.microsoft.com/office/2006/metadata/properties" xmlns:ns2="7cc86d4e-ae33-4e3c-8257-e555dad90991" xmlns:ns3="0eb3742e-92fd-4af5-94c0-5ab8f5881fd6" targetNamespace="http://schemas.microsoft.com/office/2006/metadata/properties" ma:root="true" ma:fieldsID="982f9bacb0a1cd5afe8a6444cda8e4b7" ns2:_="" ns3:_="">
     <xsd:import namespace="7cc86d4e-ae33-4e3c-8257-e555dad90991"/>
@@ -5929,32 +5923,26 @@
 </ct:contentTypeSchema>
 </file>
 
-<file path=customXml/itemProps1.xml><?xml version="1.0" encoding="utf-8"?>
-<ds:datastoreItem xmlns:ds="http://schemas.openxmlformats.org/officeDocument/2006/customXml" ds:itemID="{C2967389-D016-4011-B0E9-19F57B08FAE1}">
-  <ds:schemaRefs>
-    <ds:schemaRef ds:uri="http://schemas.microsoft.com/sharepoint/v3/contenttype/forms"/>
-  </ds:schemaRefs>
-</ds:datastoreItem>
+<file path=customXml/item2.xml><?xml version="1.0" encoding="utf-8"?>
+<b:Sources xmlns:b="http://schemas.openxmlformats.org/officeDocument/2006/bibliography" xmlns="http://schemas.openxmlformats.org/officeDocument/2006/bibliography" SelectedStyle="\APASixthEditionOfficeOnline.xsl" StyleName="APA" Version="6"/>
 </file>
 
-<file path=customXml/itemProps2.xml><?xml version="1.0" encoding="utf-8"?>
-<ds:datastoreItem xmlns:ds="http://schemas.openxmlformats.org/officeDocument/2006/customXml" ds:itemID="{7523D655-241F-44E5-8770-310C3055E6F8}">
-  <ds:schemaRefs>
-    <ds:schemaRef ds:uri="http://schemas.microsoft.com/office/2006/metadata/properties"/>
-    <ds:schemaRef ds:uri="http://schemas.microsoft.com/office/infopath/2007/PartnerControls"/>
-  </ds:schemaRefs>
-</ds:datastoreItem>
+<file path=customXml/item3.xml><?xml version="1.0" encoding="utf-8"?>
+<p:properties xmlns:p="http://schemas.microsoft.com/office/2006/metadata/properties" xmlns:xsi="http://www.w3.org/2001/XMLSchema-instance" xmlns:pc="http://schemas.microsoft.com/office/infopath/2007/PartnerControls">
+  <documentManagement/>
+</p:properties>
 </file>
 
-<file path=customXml/itemProps3.xml><?xml version="1.0" encoding="utf-8"?>
-<ds:datastoreItem xmlns:ds="http://schemas.openxmlformats.org/officeDocument/2006/customXml" ds:itemID="{DAA80CEF-A834-4C3D-8126-2C8F2797D04B}">
-  <ds:schemaRefs>
-    <ds:schemaRef ds:uri="http://schemas.openxmlformats.org/officeDocument/2006/bibliography"/>
-  </ds:schemaRefs>
-</ds:datastoreItem>
+<file path=customXml/item4.xml><?xml version="1.0" encoding="utf-8"?>
+<?mso-contentType ?>
+<FormTemplates xmlns="http://schemas.microsoft.com/sharepoint/v3/contenttype/forms">
+  <Display>DocumentLibraryForm</Display>
+  <Edit>DocumentLibraryForm</Edit>
+  <New>DocumentLibraryForm</New>
+</FormTemplates>
 </file>
 
-<file path=customXml/itemProps4.xml><?xml version="1.0" encoding="utf-8"?>
+<file path=customXml/itemProps1.xml><?xml version="1.0" encoding="utf-8"?>
 <ds:datastoreItem xmlns:ds="http://schemas.openxmlformats.org/officeDocument/2006/customXml" ds:itemID="{D80D5866-4DAD-4E7E-A32B-87A5DD45695E}">
   <ds:schemaRefs>
     <ds:schemaRef ds:uri="http://schemas.microsoft.com/office/2006/metadata/contentType"/>
@@ -5971,4 +5959,29 @@
     <ds:schemaRef ds:uri="http://schemas.microsoft.com/internal/obd"/>
   </ds:schemaRefs>
 </ds:datastoreItem>
+</file>
+
+<file path=customXml/itemProps2.xml><?xml version="1.0" encoding="utf-8"?>
+<ds:datastoreItem xmlns:ds="http://schemas.openxmlformats.org/officeDocument/2006/customXml" ds:itemID="{DAA80CEF-A834-4C3D-8126-2C8F2797D04B}">
+  <ds:schemaRefs>
+    <ds:schemaRef ds:uri="http://schemas.openxmlformats.org/officeDocument/2006/bibliography"/>
+  </ds:schemaRefs>
+</ds:datastoreItem>
+</file>
+
+<file path=customXml/itemProps3.xml><?xml version="1.0" encoding="utf-8"?>
+<ds:datastoreItem xmlns:ds="http://schemas.openxmlformats.org/officeDocument/2006/customXml" ds:itemID="{7523D655-241F-44E5-8770-310C3055E6F8}">
+  <ds:schemaRefs>
+    <ds:schemaRef ds:uri="http://schemas.microsoft.com/office/2006/metadata/properties"/>
+    <ds:schemaRef ds:uri="http://schemas.microsoft.com/office/infopath/2007/PartnerControls"/>
+  </ds:schemaRefs>
+</ds:datastoreItem>
+</file>
+
+<file path=customXml/itemProps4.xml><?xml version="1.0" encoding="utf-8"?>
+<ds:datastoreItem xmlns:ds="http://schemas.openxmlformats.org/officeDocument/2006/customXml" ds:itemID="{C2967389-D016-4011-B0E9-19F57B08FAE1}">
+  <ds:schemaRefs>
+    <ds:schemaRef ds:uri="http://schemas.microsoft.com/sharepoint/v3/contenttype/forms"/>
+  </ds:schemaRefs>
+</ds:datastoreItem>
 </file>
</xml_diff>

<commit_message>
changed validator link in report
</commit_message>
<xml_diff>
--- a/Report and supplemental material/Website REPORT draft_6thDec.docx
+++ b/Report and supplemental material/Website REPORT draft_6thDec.docx
@@ -1532,7 +1532,7 @@
         <w:rPr>
           <w:rFonts w:asciiTheme="minorHAnsi" w:hAnsiTheme="minorHAnsi" w:cstheme="minorHAnsi"/>
         </w:rPr>
-        <w:t>https://en.rakko.tools/tools/58/</w:t>
+        <w:t>https://validator.w3.org/</w:t>
       </w:r>
     </w:p>
     <w:p>
@@ -3206,18 +3206,7 @@
                 <w:szCs w:val="20"/>
                 <w:lang w:val="en-IE"/>
               </w:rPr>
-              <w:t xml:space="preserve">Extensive functionality outside of the scope of what was covered in </w:t>
-            </w:r>
-            <w:r>
-              <w:rPr>
-                <w:rStyle w:val="normaltextrun"/>
-                <w:rFonts w:asciiTheme="minorHAnsi" w:hAnsiTheme="minorHAnsi" w:cstheme="minorHAnsi"/>
-                <w:sz w:val="20"/>
-                <w:szCs w:val="20"/>
-                <w:lang w:val="en-IE"/>
-              </w:rPr>
-              <w:lastRenderedPageBreak/>
-              <w:t>class. Visually appealing and easy to use.</w:t>
+              <w:t>Extensive functionality outside of the scope of what was covered in class. Visually appealing and easy to use.</w:t>
             </w:r>
             <w:r>
               <w:rPr>
@@ -3261,7 +3250,6 @@
                 <w:szCs w:val="20"/>
                 <w:lang w:val="en-IE"/>
               </w:rPr>
-              <w:lastRenderedPageBreak/>
               <w:t>Functionality outside of the scope of what was covered in class</w:t>
             </w:r>
             <w:r>
@@ -3272,18 +3260,7 @@
                 <w:szCs w:val="20"/>
                 <w:lang w:val="en-IE"/>
               </w:rPr>
-              <w:t xml:space="preserve">. Visually </w:t>
-            </w:r>
-            <w:r>
-              <w:rPr>
-                <w:rStyle w:val="normaltextrun"/>
-                <w:rFonts w:asciiTheme="minorHAnsi" w:hAnsiTheme="minorHAnsi" w:cstheme="minorHAnsi"/>
-                <w:sz w:val="20"/>
-                <w:szCs w:val="20"/>
-                <w:lang w:val="en-IE"/>
-              </w:rPr>
-              <w:lastRenderedPageBreak/>
-              <w:t>appealing and easy to use.</w:t>
+              <w:t>. Visually appealing and easy to use.</w:t>
             </w:r>
             <w:r>
               <w:rPr>
@@ -3327,7 +3304,6 @@
                 <w:szCs w:val="20"/>
                 <w:lang w:val="en-IE"/>
               </w:rPr>
-              <w:lastRenderedPageBreak/>
               <w:t>Some basic functionality or without errors.</w:t>
             </w:r>
             <w:r>
@@ -3381,18 +3357,7 @@
                 <w:szCs w:val="20"/>
                 <w:lang w:val="en-IE"/>
               </w:rPr>
-              <w:t xml:space="preserve">Some basic functionality or </w:t>
-            </w:r>
-            <w:r>
-              <w:rPr>
-                <w:rStyle w:val="normaltextrun"/>
-                <w:rFonts w:asciiTheme="minorHAnsi" w:hAnsiTheme="minorHAnsi" w:cstheme="minorHAnsi"/>
-                <w:sz w:val="20"/>
-                <w:szCs w:val="20"/>
-                <w:lang w:val="en-IE"/>
-              </w:rPr>
-              <w:lastRenderedPageBreak/>
-              <w:t>functionality with errors.</w:t>
+              <w:t>Some basic functionality or functionality with errors.</w:t>
             </w:r>
             <w:r>
               <w:rPr>
@@ -3436,7 +3401,6 @@
                 <w:szCs w:val="20"/>
                 <w:lang w:val="en-IE"/>
               </w:rPr>
-              <w:lastRenderedPageBreak/>
               <w:t>Minimal JavaScript. </w:t>
             </w:r>
             <w:r>
@@ -3844,6 +3808,7 @@
                 <w:highlight w:val="yellow"/>
                 <w:lang w:val="en-IE"/>
               </w:rPr>
+              <w:lastRenderedPageBreak/>
               <w:t>Testing</w:t>
             </w:r>
             <w:r>
@@ -5707,6 +5672,25 @@
 </file>
 
 <file path=customXml/item1.xml><?xml version="1.0" encoding="utf-8"?>
+<?mso-contentType ?>
+<FormTemplates xmlns="http://schemas.microsoft.com/sharepoint/v3/contenttype/forms">
+  <Display>DocumentLibraryForm</Display>
+  <Edit>DocumentLibraryForm</Edit>
+  <New>DocumentLibraryForm</New>
+</FormTemplates>
+</file>
+
+<file path=customXml/item2.xml><?xml version="1.0" encoding="utf-8"?>
+<p:properties xmlns:p="http://schemas.microsoft.com/office/2006/metadata/properties" xmlns:xsi="http://www.w3.org/2001/XMLSchema-instance" xmlns:pc="http://schemas.microsoft.com/office/infopath/2007/PartnerControls">
+  <documentManagement/>
+</p:properties>
+</file>
+
+<file path=customXml/item3.xml><?xml version="1.0" encoding="utf-8"?>
+<b:Sources xmlns:b="http://schemas.openxmlformats.org/officeDocument/2006/bibliography" xmlns="http://schemas.openxmlformats.org/officeDocument/2006/bibliography" SelectedStyle="\APASixthEditionOfficeOnline.xsl" StyleName="APA" Version="6"/>
+</file>
+
+<file path=customXml/item4.xml><?xml version="1.0" encoding="utf-8"?>
 <ct:contentTypeSchema xmlns:ct="http://schemas.microsoft.com/office/2006/metadata/contentType" xmlns:ma="http://schemas.microsoft.com/office/2006/metadata/properties/metaAttributes" ct:_="" ma:_="" ma:contentTypeName="Document" ma:contentTypeID="0x010100AE76E4647F10B24FB3D5A4938B327C44" ma:contentTypeVersion="12" ma:contentTypeDescription="Create a new document." ma:contentTypeScope="" ma:versionID="b6feea74c4ba4aa31de84bab4e26c496">
   <xsd:schema xmlns:xsd="http://www.w3.org/2001/XMLSchema" xmlns:xs="http://www.w3.org/2001/XMLSchema" xmlns:p="http://schemas.microsoft.com/office/2006/metadata/properties" xmlns:ns2="7cc86d4e-ae33-4e3c-8257-e555dad90991" xmlns:ns3="0eb3742e-92fd-4af5-94c0-5ab8f5881fd6" targetNamespace="http://schemas.microsoft.com/office/2006/metadata/properties" ma:root="true" ma:fieldsID="982f9bacb0a1cd5afe8a6444cda8e4b7" ns2:_="" ns3:_="">
     <xsd:import namespace="7cc86d4e-ae33-4e3c-8257-e555dad90991"/>
@@ -5923,26 +5907,32 @@
 </ct:contentTypeSchema>
 </file>
 
-<file path=customXml/item2.xml><?xml version="1.0" encoding="utf-8"?>
-<b:Sources xmlns:b="http://schemas.openxmlformats.org/officeDocument/2006/bibliography" xmlns="http://schemas.openxmlformats.org/officeDocument/2006/bibliography" SelectedStyle="\APASixthEditionOfficeOnline.xsl" StyleName="APA" Version="6"/>
+<file path=customXml/itemProps1.xml><?xml version="1.0" encoding="utf-8"?>
+<ds:datastoreItem xmlns:ds="http://schemas.openxmlformats.org/officeDocument/2006/customXml" ds:itemID="{C2967389-D016-4011-B0E9-19F57B08FAE1}">
+  <ds:schemaRefs>
+    <ds:schemaRef ds:uri="http://schemas.microsoft.com/sharepoint/v3/contenttype/forms"/>
+  </ds:schemaRefs>
+</ds:datastoreItem>
 </file>
 
-<file path=customXml/item3.xml><?xml version="1.0" encoding="utf-8"?>
-<p:properties xmlns:p="http://schemas.microsoft.com/office/2006/metadata/properties" xmlns:xsi="http://www.w3.org/2001/XMLSchema-instance" xmlns:pc="http://schemas.microsoft.com/office/infopath/2007/PartnerControls">
-  <documentManagement/>
-</p:properties>
+<file path=customXml/itemProps2.xml><?xml version="1.0" encoding="utf-8"?>
+<ds:datastoreItem xmlns:ds="http://schemas.openxmlformats.org/officeDocument/2006/customXml" ds:itemID="{7523D655-241F-44E5-8770-310C3055E6F8}">
+  <ds:schemaRefs>
+    <ds:schemaRef ds:uri="http://schemas.microsoft.com/office/2006/metadata/properties"/>
+    <ds:schemaRef ds:uri="http://schemas.microsoft.com/office/infopath/2007/PartnerControls"/>
+  </ds:schemaRefs>
+</ds:datastoreItem>
 </file>
 
-<file path=customXml/item4.xml><?xml version="1.0" encoding="utf-8"?>
-<?mso-contentType ?>
-<FormTemplates xmlns="http://schemas.microsoft.com/sharepoint/v3/contenttype/forms">
-  <Display>DocumentLibraryForm</Display>
-  <Edit>DocumentLibraryForm</Edit>
-  <New>DocumentLibraryForm</New>
-</FormTemplates>
+<file path=customXml/itemProps3.xml><?xml version="1.0" encoding="utf-8"?>
+<ds:datastoreItem xmlns:ds="http://schemas.openxmlformats.org/officeDocument/2006/customXml" ds:itemID="{DAA80CEF-A834-4C3D-8126-2C8F2797D04B}">
+  <ds:schemaRefs>
+    <ds:schemaRef ds:uri="http://schemas.openxmlformats.org/officeDocument/2006/bibliography"/>
+  </ds:schemaRefs>
+</ds:datastoreItem>
 </file>
 
-<file path=customXml/itemProps1.xml><?xml version="1.0" encoding="utf-8"?>
+<file path=customXml/itemProps4.xml><?xml version="1.0" encoding="utf-8"?>
 <ds:datastoreItem xmlns:ds="http://schemas.openxmlformats.org/officeDocument/2006/customXml" ds:itemID="{D80D5866-4DAD-4E7E-A32B-87A5DD45695E}">
   <ds:schemaRefs>
     <ds:schemaRef ds:uri="http://schemas.microsoft.com/office/2006/metadata/contentType"/>
@@ -5959,29 +5949,4 @@
     <ds:schemaRef ds:uri="http://schemas.microsoft.com/internal/obd"/>
   </ds:schemaRefs>
 </ds:datastoreItem>
-</file>
-
-<file path=customXml/itemProps2.xml><?xml version="1.0" encoding="utf-8"?>
-<ds:datastoreItem xmlns:ds="http://schemas.openxmlformats.org/officeDocument/2006/customXml" ds:itemID="{DAA80CEF-A834-4C3D-8126-2C8F2797D04B}">
-  <ds:schemaRefs>
-    <ds:schemaRef ds:uri="http://schemas.openxmlformats.org/officeDocument/2006/bibliography"/>
-  </ds:schemaRefs>
-</ds:datastoreItem>
-</file>
-
-<file path=customXml/itemProps3.xml><?xml version="1.0" encoding="utf-8"?>
-<ds:datastoreItem xmlns:ds="http://schemas.openxmlformats.org/officeDocument/2006/customXml" ds:itemID="{7523D655-241F-44E5-8770-310C3055E6F8}">
-  <ds:schemaRefs>
-    <ds:schemaRef ds:uri="http://schemas.microsoft.com/office/2006/metadata/properties"/>
-    <ds:schemaRef ds:uri="http://schemas.microsoft.com/office/infopath/2007/PartnerControls"/>
-  </ds:schemaRefs>
-</ds:datastoreItem>
-</file>
-
-<file path=customXml/itemProps4.xml><?xml version="1.0" encoding="utf-8"?>
-<ds:datastoreItem xmlns:ds="http://schemas.openxmlformats.org/officeDocument/2006/customXml" ds:itemID="{C2967389-D016-4011-B0E9-19F57B08FAE1}">
-  <ds:schemaRefs>
-    <ds:schemaRef ds:uri="http://schemas.microsoft.com/sharepoint/v3/contenttype/forms"/>
-  </ds:schemaRefs>
-</ds:datastoreItem>
 </file>
</xml_diff>

<commit_message>
tweaks to websit intro
</commit_message>
<xml_diff>
--- a/Report and supplemental material/Website REPORT draft_6thDec.docx
+++ b/Report and supplemental material/Website REPORT draft_6thDec.docx
@@ -933,8 +933,16 @@
         <w:rPr>
           <w:rFonts w:asciiTheme="minorHAnsi" w:hAnsiTheme="minorHAnsi" w:cstheme="minorHAnsi"/>
         </w:rPr>
-        <w:t>Bootstrap template edited with CSS and raw Javascript</w:t>
-      </w:r>
+        <w:t xml:space="preserve">Bootstrap template edited with CSS and raw </w:t>
+      </w:r>
+      <w:proofErr w:type="spellStart"/>
+      <w:r>
+        <w:rPr>
+          <w:rFonts w:asciiTheme="minorHAnsi" w:hAnsiTheme="minorHAnsi" w:cstheme="minorHAnsi"/>
+        </w:rPr>
+        <w:t>Javascript</w:t>
+      </w:r>
+      <w:proofErr w:type="spellEnd"/>
       <w:r>
         <w:rPr>
           <w:rFonts w:asciiTheme="minorHAnsi" w:hAnsiTheme="minorHAnsi" w:cstheme="minorHAnsi"/>
@@ -958,7 +966,21 @@
         <w:rPr>
           <w:rFonts w:asciiTheme="minorHAnsi" w:hAnsiTheme="minorHAnsi" w:cstheme="minorHAnsi"/>
         </w:rPr>
-        <w:t>Week 4: Pop-up on homepage. Final tweaks to all pages’ javascript. Finalising CSS across the website.</w:t>
+        <w:t xml:space="preserve">Week 4: Pop-up on homepage. Final tweaks to all pages’ </w:t>
+      </w:r>
+      <w:proofErr w:type="spellStart"/>
+      <w:r>
+        <w:rPr>
+          <w:rFonts w:asciiTheme="minorHAnsi" w:hAnsiTheme="minorHAnsi" w:cstheme="minorHAnsi"/>
+        </w:rPr>
+        <w:t>javascript</w:t>
+      </w:r>
+      <w:proofErr w:type="spellEnd"/>
+      <w:r>
+        <w:rPr>
+          <w:rFonts w:asciiTheme="minorHAnsi" w:hAnsiTheme="minorHAnsi" w:cstheme="minorHAnsi"/>
+        </w:rPr>
+        <w:t>. Finalising CSS across the website.</w:t>
       </w:r>
     </w:p>
     <w:p>
@@ -1362,63 +1384,123 @@
       <w:pPr>
         <w:rPr>
           <w:rFonts w:asciiTheme="minorHAnsi" w:hAnsiTheme="minorHAnsi" w:cstheme="minorHAnsi"/>
+          <w:color w:val="FF0000"/>
+        </w:rPr>
+      </w:pPr>
+      <w:r>
+        <w:rPr>
+          <w:rFonts w:asciiTheme="minorHAnsi" w:hAnsiTheme="minorHAnsi" w:cstheme="minorHAnsi"/>
+          <w:color w:val="FF0000"/>
+        </w:rPr>
+        <w:t>Show wireframes for each web page</w:t>
+      </w:r>
+    </w:p>
+    <w:p>
+      <w:pPr>
+        <w:rPr>
+          <w:rFonts w:asciiTheme="minorHAnsi" w:hAnsiTheme="minorHAnsi" w:cstheme="minorHAnsi"/>
+          <w:color w:val="FF0000"/>
+        </w:rPr>
+      </w:pPr>
+    </w:p>
+    <w:p>
+      <w:pPr>
+        <w:rPr>
+          <w:rFonts w:asciiTheme="minorHAnsi" w:hAnsiTheme="minorHAnsi" w:cstheme="minorHAnsi"/>
+          <w:color w:val="FF0000"/>
+        </w:rPr>
+      </w:pPr>
+    </w:p>
+    <w:p>
+      <w:pPr>
+        <w:pStyle w:val="NormalWeb"/>
+        <w:shd w:val="clear" w:color="auto" w:fill="FFFFFF"/>
+        <w:spacing w:before="0" w:beforeAutospacing="0" w:after="0" w:afterAutospacing="0"/>
+        <w:rPr>
+          <w:rFonts w:ascii="Segoe UI" w:hAnsi="Segoe UI" w:cs="Segoe UI"/>
+          <w:color w:val="FF0000"/>
+          <w:sz w:val="21"/>
+          <w:szCs w:val="21"/>
+        </w:rPr>
+      </w:pPr>
+      <w:r>
+        <w:rPr>
+          <w:rFonts w:ascii="Segoe UI" w:hAnsi="Segoe UI" w:cs="Segoe UI"/>
+          <w:color w:val="FF0000"/>
+          <w:sz w:val="21"/>
+          <w:szCs w:val="21"/>
+        </w:rPr>
+        <w:t>HTML5 Form Elements Used</w:t>
+      </w:r>
+    </w:p>
+    <w:p>
+      <w:pPr>
+        <w:pStyle w:val="NormalWeb"/>
+        <w:shd w:val="clear" w:color="auto" w:fill="FFFFFF"/>
+        <w:spacing w:before="0" w:beforeAutospacing="0" w:after="0" w:afterAutospacing="0"/>
+        <w:rPr>
+          <w:rFonts w:ascii="Segoe UI" w:hAnsi="Segoe UI" w:cs="Segoe UI"/>
+          <w:color w:val="242424"/>
+          <w:sz w:val="21"/>
+          <w:szCs w:val="21"/>
+        </w:rPr>
+      </w:pPr>
+      <w:r>
+        <w:rPr>
+          <w:rFonts w:ascii="Segoe UI" w:hAnsi="Segoe UI" w:cs="Segoe UI"/>
+          <w:color w:val="242424"/>
+          <w:sz w:val="21"/>
+          <w:szCs w:val="21"/>
+        </w:rPr>
+        <w:t>Contact Page - &lt;input&gt;, &lt;label&gt;, &lt;form&gt;, &lt;option&gt;, &lt;</w:t>
+      </w:r>
+      <w:proofErr w:type="spellStart"/>
+      <w:r>
+        <w:rPr>
+          <w:rFonts w:ascii="Segoe UI" w:hAnsi="Segoe UI" w:cs="Segoe UI"/>
+          <w:color w:val="242424"/>
+          <w:sz w:val="21"/>
+          <w:szCs w:val="21"/>
+        </w:rPr>
+        <w:t>textarea</w:t>
+      </w:r>
+      <w:proofErr w:type="spellEnd"/>
+      <w:r>
+        <w:rPr>
+          <w:rFonts w:ascii="Segoe UI" w:hAnsi="Segoe UI" w:cs="Segoe UI"/>
+          <w:color w:val="242424"/>
+          <w:sz w:val="21"/>
+          <w:szCs w:val="21"/>
+        </w:rPr>
+        <w:t>&gt;, &lt;select&gt;</w:t>
+      </w:r>
+    </w:p>
+    <w:p>
+      <w:pPr>
+        <w:rPr>
+          <w:rFonts w:asciiTheme="minorHAnsi" w:hAnsiTheme="minorHAnsi" w:cstheme="minorHAnsi"/>
           <w:b/>
           <w:bCs/>
         </w:rPr>
       </w:pPr>
-      <w:r>
-        <w:rPr>
-          <w:rFonts w:asciiTheme="minorHAnsi" w:hAnsiTheme="minorHAnsi" w:cstheme="minorHAnsi"/>
-          <w:color w:val="FF0000"/>
-        </w:rPr>
-        <w:t xml:space="preserve">Show wireframes for each web page and reference </w:t>
-      </w:r>
-      <w:r>
-        <w:rPr>
-          <w:rFonts w:asciiTheme="minorHAnsi" w:hAnsiTheme="minorHAnsi" w:cstheme="minorHAnsi"/>
-          <w:color w:val="FF0000"/>
-        </w:rPr>
-        <w:t xml:space="preserve">at least </w:t>
-      </w:r>
-      <w:r>
+    </w:p>
+    <w:p>
+      <w:pPr>
         <w:rPr>
           <w:rFonts w:asciiTheme="minorHAnsi" w:hAnsiTheme="minorHAnsi" w:cstheme="minorHAnsi"/>
           <w:b/>
           <w:bCs/>
-          <w:color w:val="FF0000"/>
-        </w:rPr>
-        <w:t xml:space="preserve">one design pattern </w:t>
-      </w:r>
-      <w:r>
-        <w:rPr>
-          <w:rFonts w:asciiTheme="minorHAnsi" w:hAnsiTheme="minorHAnsi" w:cstheme="minorHAnsi"/>
-          <w:color w:val="FF0000"/>
-        </w:rPr>
-        <w:t>(</w:t>
-      </w:r>
-      <w:r>
-        <w:rPr>
-          <w:rFonts w:asciiTheme="minorHAnsi" w:hAnsiTheme="minorHAnsi" w:cstheme="minorHAnsi"/>
-          <w:color w:val="FF0000"/>
-        </w:rPr>
-        <w:t>What’s this</w:t>
-      </w:r>
-      <w:r>
-        <w:rPr>
-          <w:rFonts w:asciiTheme="minorHAnsi" w:hAnsiTheme="minorHAnsi" w:cstheme="minorHAnsi"/>
-          <w:color w:val="FF0000"/>
-        </w:rPr>
-        <w:t xml:space="preserve">????) </w:t>
-      </w:r>
-      <w:r>
+        </w:rPr>
+      </w:pPr>
+    </w:p>
+    <w:p>
+      <w:pPr>
         <w:rPr>
           <w:rFonts w:asciiTheme="minorHAnsi" w:hAnsiTheme="minorHAnsi" w:cstheme="minorHAnsi"/>
           <w:b/>
           <w:bCs/>
-          <w:color w:val="FF0000"/>
-        </w:rPr>
-        <w:t>per wireframe</w:t>
-      </w:r>
+        </w:rPr>
+      </w:pPr>
     </w:p>
     <w:p>
       <w:pPr>
@@ -1436,7 +1518,6 @@
           <w:bCs/>
           <w:u w:val="single"/>
         </w:rPr>
-        <w:lastRenderedPageBreak/>
         <w:t>Deployment</w:t>
       </w:r>
     </w:p>
@@ -1545,6 +1626,19 @@
         <w:rPr>
           <w:rFonts w:asciiTheme="minorHAnsi" w:hAnsiTheme="minorHAnsi" w:cstheme="minorHAnsi"/>
         </w:rPr>
+        <w:t>- W3C CSS (and HTML) validator</w:t>
+      </w:r>
+    </w:p>
+    <w:p>
+      <w:pPr>
+        <w:rPr>
+          <w:rFonts w:asciiTheme="minorHAnsi" w:hAnsiTheme="minorHAnsi" w:cstheme="minorHAnsi"/>
+        </w:rPr>
+      </w:pPr>
+      <w:r>
+        <w:rPr>
+          <w:rFonts w:asciiTheme="minorHAnsi" w:hAnsiTheme="minorHAnsi" w:cstheme="minorHAnsi"/>
+        </w:rPr>
         <w:t xml:space="preserve">- </w:t>
       </w:r>
       <w:r>
@@ -1629,7 +1723,21 @@
         <w:rPr>
           <w:rFonts w:asciiTheme="minorHAnsi" w:hAnsiTheme="minorHAnsi" w:cstheme="minorHAnsi"/>
         </w:rPr>
-        <w:t>- In real life we would minify the code</w:t>
+        <w:t xml:space="preserve">- Do we use a </w:t>
+      </w:r>
+      <w:proofErr w:type="spellStart"/>
+      <w:r>
+        <w:rPr>
+          <w:rFonts w:asciiTheme="minorHAnsi" w:hAnsiTheme="minorHAnsi" w:cstheme="minorHAnsi"/>
+        </w:rPr>
+        <w:t>CDN</w:t>
+      </w:r>
+      <w:proofErr w:type="spellEnd"/>
+      <w:r>
+        <w:rPr>
+          <w:rFonts w:asciiTheme="minorHAnsi" w:hAnsiTheme="minorHAnsi" w:cstheme="minorHAnsi"/>
+        </w:rPr>
+        <w:t xml:space="preserve"> for the jQuery?</w:t>
       </w:r>
     </w:p>
     <w:p>
@@ -1663,6 +1771,44 @@
           <w:rFonts w:asciiTheme="minorHAnsi" w:hAnsiTheme="minorHAnsi" w:cstheme="minorHAnsi"/>
         </w:rPr>
         <w:t>- Different meta description and meta keywords in head of each page.</w:t>
+      </w:r>
+    </w:p>
+    <w:p>
+      <w:pPr>
+        <w:rPr>
+          <w:rFonts w:asciiTheme="minorHAnsi" w:hAnsiTheme="minorHAnsi" w:cstheme="minorHAnsi"/>
+        </w:rPr>
+      </w:pPr>
+      <w:r>
+        <w:rPr>
+          <w:rFonts w:asciiTheme="minorHAnsi" w:hAnsiTheme="minorHAnsi" w:cstheme="minorHAnsi"/>
+        </w:rPr>
+        <w:t>- Using keywords in our paragraphs.</w:t>
+      </w:r>
+    </w:p>
+    <w:p>
+      <w:pPr>
+        <w:rPr>
+          <w:rFonts w:asciiTheme="minorHAnsi" w:hAnsiTheme="minorHAnsi" w:cstheme="minorHAnsi"/>
+        </w:rPr>
+      </w:pPr>
+      <w:r>
+        <w:rPr>
+          <w:rFonts w:asciiTheme="minorHAnsi" w:hAnsiTheme="minorHAnsi" w:cstheme="minorHAnsi"/>
+        </w:rPr>
+        <w:t xml:space="preserve">- </w:t>
+      </w:r>
+      <w:r>
+        <w:rPr>
+          <w:rFonts w:asciiTheme="minorHAnsi" w:hAnsiTheme="minorHAnsi" w:cstheme="minorHAnsi"/>
+        </w:rPr>
+        <w:t>Us</w:t>
+      </w:r>
+      <w:r>
+        <w:rPr>
+          <w:rFonts w:asciiTheme="minorHAnsi" w:hAnsiTheme="minorHAnsi" w:cstheme="minorHAnsi"/>
+        </w:rPr>
+        <w:t>e h1, h2 etc</w:t>
       </w:r>
     </w:p>
     <w:p>
@@ -1683,19 +1829,7 @@
         <w:rPr>
           <w:rFonts w:asciiTheme="minorHAnsi" w:hAnsiTheme="minorHAnsi" w:cstheme="minorHAnsi"/>
         </w:rPr>
-        <w:t xml:space="preserve">- </w:t>
-      </w:r>
-      <w:r>
-        <w:rPr>
-          <w:rFonts w:asciiTheme="minorHAnsi" w:hAnsiTheme="minorHAnsi" w:cstheme="minorHAnsi"/>
-        </w:rPr>
-        <w:t>Us</w:t>
-      </w:r>
-      <w:r>
-        <w:rPr>
-          <w:rFonts w:asciiTheme="minorHAnsi" w:hAnsiTheme="minorHAnsi" w:cstheme="minorHAnsi"/>
-        </w:rPr>
-        <w:t>e h1, h2 etc</w:t>
+        <w:t>- Sitemap?? (XML document)</w:t>
       </w:r>
     </w:p>
     <w:p>
@@ -3662,7 +3796,29 @@
                 <w:szCs w:val="20"/>
                 <w:lang w:val="en-IE"/>
               </w:rPr>
-              <w:t>Website is deployed online however has a poor file structure OR pathnames.</w:t>
+              <w:t>Website is deployed online however has a poor file </w:t>
+            </w:r>
+            <w:proofErr w:type="gramStart"/>
+            <w:r>
+              <w:rPr>
+                <w:rStyle w:val="normaltextrun"/>
+                <w:rFonts w:asciiTheme="minorHAnsi" w:hAnsiTheme="minorHAnsi" w:cstheme="minorHAnsi"/>
+                <w:sz w:val="20"/>
+                <w:szCs w:val="20"/>
+                <w:lang w:val="en-IE"/>
+              </w:rPr>
+              <w:t>structure OR pathnames</w:t>
+            </w:r>
+            <w:proofErr w:type="gramEnd"/>
+            <w:r>
+              <w:rPr>
+                <w:rStyle w:val="normaltextrun"/>
+                <w:rFonts w:asciiTheme="minorHAnsi" w:hAnsiTheme="minorHAnsi" w:cstheme="minorHAnsi"/>
+                <w:sz w:val="20"/>
+                <w:szCs w:val="20"/>
+                <w:lang w:val="en-IE"/>
+              </w:rPr>
+              <w:t>.</w:t>
             </w:r>
             <w:r>
               <w:rPr>
@@ -3706,7 +3862,29 @@
                 <w:szCs w:val="20"/>
                 <w:lang w:val="en-IE"/>
               </w:rPr>
-              <w:t>Website is deployed online however has a poor file structure AND pathnames.</w:t>
+              <w:t>Website is deployed online however has a poor file </w:t>
+            </w:r>
+            <w:proofErr w:type="gramStart"/>
+            <w:r>
+              <w:rPr>
+                <w:rStyle w:val="normaltextrun"/>
+                <w:rFonts w:asciiTheme="minorHAnsi" w:hAnsiTheme="minorHAnsi" w:cstheme="minorHAnsi"/>
+                <w:sz w:val="20"/>
+                <w:szCs w:val="20"/>
+                <w:lang w:val="en-IE"/>
+              </w:rPr>
+              <w:t>structure AND pathnames</w:t>
+            </w:r>
+            <w:proofErr w:type="gramEnd"/>
+            <w:r>
+              <w:rPr>
+                <w:rStyle w:val="normaltextrun"/>
+                <w:rFonts w:asciiTheme="minorHAnsi" w:hAnsiTheme="minorHAnsi" w:cstheme="minorHAnsi"/>
+                <w:sz w:val="20"/>
+                <w:szCs w:val="20"/>
+                <w:lang w:val="en-IE"/>
+              </w:rPr>
+              <w:t>.</w:t>
             </w:r>
             <w:r>
               <w:rPr>
@@ -4988,7 +5166,7 @@
     <w:lsdException w:name="E-mail Signature" w:semiHidden="1" w:unhideWhenUsed="1"/>
     <w:lsdException w:name="HTML Top of Form" w:semiHidden="1" w:unhideWhenUsed="1"/>
     <w:lsdException w:name="HTML Bottom of Form" w:semiHidden="1" w:unhideWhenUsed="1"/>
-    <w:lsdException w:name="Normal (Web)" w:semiHidden="1" w:unhideWhenUsed="1"/>
+    <w:lsdException w:name="Normal (Web)" w:semiHidden="1" w:uiPriority="99" w:unhideWhenUsed="1"/>
     <w:lsdException w:name="HTML Acronym" w:semiHidden="1" w:unhideWhenUsed="1"/>
     <w:lsdException w:name="HTML Address" w:semiHidden="1" w:unhideWhenUsed="1"/>
     <w:lsdException w:name="HTML Cite" w:semiHidden="1" w:unhideWhenUsed="1"/>
@@ -5419,6 +5597,20 @@
     <w:name w:val="eop"/>
     <w:basedOn w:val="DefaultParagraphFont"/>
     <w:rsid w:val="00790BFA"/>
+  </w:style>
+  <w:style w:type="paragraph" w:styleId="NormalWeb">
+    <w:name w:val="Normal (Web)"/>
+    <w:basedOn w:val="Normal"/>
+    <w:uiPriority w:val="99"/>
+    <w:semiHidden/>
+    <w:unhideWhenUsed/>
+    <w:rsid w:val="00DB6C5B"/>
+    <w:pPr>
+      <w:spacing w:before="100" w:beforeAutospacing="1" w:after="100" w:afterAutospacing="1"/>
+    </w:pPr>
+    <w:rPr>
+      <w:lang w:eastAsia="en-IE"/>
+    </w:rPr>
   </w:style>
 </w:styles>
 </file>

</xml_diff>